<commit_message>
updated preprint and manuscript
</commit_message>
<xml_diff>
--- a/communication/manuscript.docx
+++ b/communication/manuscript.docx
@@ -63,51 +63,120 @@
     <w:p>
       <w:pPr>
         <w:ind w:firstLine="0"/>
+        <w:jc w:val="left"/>
+        <w:rPr>
+          <w:i/>
+          <w:iCs/>
+        </w:rPr>
       </w:pPr>
     </w:p>
     <w:p>
       <w:pPr>
         <w:ind w:firstLine="0"/>
+        <w:jc w:val="left"/>
+        <w:rPr>
+          <w:i/>
+          <w:iCs/>
+        </w:rPr>
       </w:pPr>
     </w:p>
     <w:p>
       <w:pPr>
         <w:ind w:firstLine="0"/>
+        <w:jc w:val="left"/>
+        <w:rPr>
+          <w:i/>
+          <w:iCs/>
+        </w:rPr>
       </w:pPr>
     </w:p>
     <w:p>
       <w:pPr>
         <w:ind w:firstLine="0"/>
+        <w:jc w:val="left"/>
+      </w:pPr>
+      <w:r>
         <w:rPr>
           <w:i/>
           <w:iCs/>
         </w:rPr>
-      </w:pPr>
+        <w:t xml:space="preserve">Author </w:t>
+      </w:r>
+      <w:proofErr w:type="gramStart"/>
       <w:r>
         <w:rPr>
           <w:i/>
           <w:iCs/>
         </w:rPr>
-        <w:t xml:space="preserve">Author </w:t>
-      </w:r>
-      <w:proofErr w:type="gramStart"/>
+        <w:t>note</w:t>
+      </w:r>
+      <w:proofErr w:type="gramEnd"/>
       <w:r>
         <w:rPr>
           <w:i/>
           <w:iCs/>
         </w:rPr>
-        <w:t>note</w:t>
-      </w:r>
-      <w:proofErr w:type="gramEnd"/>
-      <w:r>
-        <w:rPr>
-          <w:i/>
-          <w:iCs/>
-        </w:rPr>
         <w:t xml:space="preserve">: </w:t>
       </w:r>
       <w:r>
-        <w:t>Ian Hussey, Ruhr University Bochum, Germany. ian.hussey@rub.de. IH was supported by the META-REP Priority Program of the German Research Foundation (#464488178).</w:t>
+        <w:t>Ian Hussey</w:t>
+      </w:r>
+      <w:r>
+        <w:t xml:space="preserve"> (ORCID </w:t>
+      </w:r>
+      <w:r>
+        <w:t>0000-0001-8906-7559</w:t>
+      </w:r>
+      <w:r>
+        <w:t>). Ru</w:t>
+      </w:r>
+      <w:r>
+        <w:t>h</w:t>
+      </w:r>
+      <w:r>
+        <w:t xml:space="preserve">r </w:t>
+      </w:r>
+      <w:r>
+        <w:t>University</w:t>
+      </w:r>
+      <w:r>
+        <w:t xml:space="preserve"> Boch</w:t>
+      </w:r>
+      <w:r>
+        <w:t>u</w:t>
+      </w:r>
+      <w:r>
+        <w:t>m</w:t>
+      </w:r>
+      <w:r>
+        <w:t xml:space="preserve">, </w:t>
+      </w:r>
+      <w:r>
+        <w:t xml:space="preserve">Faculty of Psychology, </w:t>
+      </w:r>
+      <w:r>
+        <w:t>Bochum</w:t>
+      </w:r>
+      <w:r>
+        <w:t xml:space="preserve">, </w:t>
+      </w:r>
+      <w:r>
+        <w:t xml:space="preserve">Germany. </w:t>
+      </w:r>
+      <w:r>
+        <w:t xml:space="preserve">Correspondence </w:t>
+      </w:r>
+      <w:r>
+        <w:t xml:space="preserve">should be sent </w:t>
+      </w:r>
+      <w:r>
+        <w:t xml:space="preserve">to </w:t>
+      </w:r>
+      <w:r>
+        <w:t xml:space="preserve">ian.hussey@rub.de. </w:t>
+      </w:r>
+      <w:r>
+        <w:t>IH was supported by the META-REP Priority Program of the German Research Foundation (#464488178).</w:t>
       </w:r>
     </w:p>
     <w:p>
@@ -117,6 +186,7 @@
         <w:jc w:val="left"/>
       </w:pPr>
       <w:r>
+        <w:lastRenderedPageBreak/>
         <w:br w:type="page"/>
       </w:r>
     </w:p>
@@ -165,7 +235,22 @@
         <w:fldChar w:fldCharType="end"/>
       </w:r>
       <w:r>
-        <w:t xml:space="preserve"> recently provided an account of the history of the development and use of the Implicit Relational Assessment Procedure (IRAP). Unfortunately, their core </w:t>
+        <w:t xml:space="preserve"> recently provided an account of the history of the development and use of the Implicit Relational Assessment Procedure (IRAP)</w:t>
+      </w:r>
+      <w:r>
+        <w:t xml:space="preserve">, and </w:t>
+      </w:r>
+      <w:r>
+        <w:t xml:space="preserve">used this account as a springboard for suggestions </w:t>
+      </w:r>
+      <w:r>
+        <w:t>for future research</w:t>
+      </w:r>
+      <w:r>
+        <w:t xml:space="preserve">. </w:t>
+      </w:r>
+      <w:r>
+        <w:t xml:space="preserve">Unfortunately, their core </w:t>
       </w:r>
       <w:r>
         <w:t xml:space="preserve">assertions </w:t>
@@ -174,7 +259,19 @@
         <w:t>are at odds with the published scientific record.</w:t>
       </w:r>
       <w:r>
-        <w:t xml:space="preserve"> This </w:t>
+        <w:t xml:space="preserve"> </w:t>
+      </w:r>
+      <w:r>
+        <w:t xml:space="preserve">This raises questions about the reliability of </w:t>
+      </w:r>
+      <w:r>
+        <w:t>their recommendations</w:t>
+      </w:r>
+      <w:r>
+        <w:t xml:space="preserve">. </w:t>
+      </w:r>
+      <w:r>
+        <w:t xml:space="preserve">This </w:t>
       </w:r>
       <w:r>
         <w:t>reply</w:t>
@@ -270,7 +367,13 @@
         <w:fldChar w:fldCharType="end"/>
       </w:r>
       <w:r>
-        <w:t xml:space="preserve"> suggestions for the future of </w:t>
+        <w:t xml:space="preserve"> suggestions </w:t>
+      </w:r>
+      <w:r>
+        <w:t>regarding</w:t>
+      </w:r>
+      <w:r>
+        <w:t xml:space="preserve"> the future of </w:t>
       </w:r>
       <w:r>
         <w:t xml:space="preserve">the </w:t>
@@ -306,7 +409,13 @@
         <w:t>s, albeit</w:t>
       </w:r>
       <w:r>
-        <w:t xml:space="preserve"> under a correct reading of Shelly’s novel</w:t>
+        <w:t xml:space="preserve"> under a</w:t>
+      </w:r>
+      <w:r>
+        <w:t>n alternative and</w:t>
+      </w:r>
+      <w:r>
+        <w:t xml:space="preserve"> correct reading of Shelly’s novel</w:t>
       </w:r>
       <w:r>
         <w:t xml:space="preserve"> as </w:t>
@@ -315,19 +424,10 @@
         <w:t xml:space="preserve">a cautionary tale about </w:t>
       </w:r>
       <w:r>
+        <w:t xml:space="preserve">scientific </w:t>
+      </w:r>
+      <w:r>
         <w:t>recklessness</w:t>
-      </w:r>
-      <w:r>
-        <w:t xml:space="preserve"> </w:t>
-      </w:r>
-      <w:r>
-        <w:t xml:space="preserve">in </w:t>
-      </w:r>
-      <w:r>
-        <w:t>scien</w:t>
-      </w:r>
-      <w:r>
-        <w:t>ce</w:t>
       </w:r>
       <w:r>
         <w:t>.</w:t>
@@ -4976,6 +5076,110 @@
       <w:r>
         <w:t xml:space="preserve"> of its past.</w:t>
       </w:r>
+      <w:r>
+        <w:br w:type="page"/>
+      </w:r>
+    </w:p>
+    <w:p>
+      <w:pPr>
+        <w:pStyle w:val="Heading1"/>
+      </w:pPr>
+      <w:r>
+        <w:lastRenderedPageBreak/>
+        <w:t>Statements and Declarations</w:t>
+      </w:r>
+    </w:p>
+    <w:p>
+      <w:pPr>
+        <w:pStyle w:val="Heading2"/>
+      </w:pPr>
+      <w:r>
+        <w:t>Conflict of Interest</w:t>
+      </w:r>
+    </w:p>
+    <w:p>
+      <w:r>
+        <w:t xml:space="preserve">The author </w:t>
+      </w:r>
+      <w:r>
+        <w:t xml:space="preserve">declares that he has </w:t>
+      </w:r>
+      <w:r>
+        <w:t>no relevant financial or non-financial interests to disclose.</w:t>
+      </w:r>
+    </w:p>
+    <w:p>
+      <w:pPr>
+        <w:pStyle w:val="Heading2"/>
+      </w:pPr>
+      <w:r>
+        <w:t>Funding</w:t>
+      </w:r>
+    </w:p>
+    <w:p>
+      <w:r>
+        <w:t>This research</w:t>
+      </w:r>
+      <w:r>
+        <w:t xml:space="preserve"> was supported by the META-REP Priority Program of the German Research Foundation (#464488178).</w:t>
+      </w:r>
+    </w:p>
+    <w:p>
+      <w:pPr>
+        <w:pStyle w:val="Heading2"/>
+      </w:pPr>
+      <w:r>
+        <w:t>Availability of data</w:t>
+      </w:r>
+      <w:r>
+        <w:t>, code</w:t>
+      </w:r>
+      <w:r>
+        <w:t xml:space="preserve"> and materials </w:t>
+      </w:r>
+    </w:p>
+    <w:p>
+      <w:r>
+        <w:t>All data</w:t>
+      </w:r>
+      <w:r>
+        <w:t>, code</w:t>
+      </w:r>
+      <w:r>
+        <w:t xml:space="preserve"> and materials</w:t>
+      </w:r>
+      <w:r>
+        <w:t xml:space="preserve"> </w:t>
+      </w:r>
+      <w:r>
+        <w:t>are available</w:t>
+      </w:r>
+      <w:r>
+        <w:t xml:space="preserve"> at </w:t>
+      </w:r>
+      <w:hyperlink r:id="rId12" w:history="1">
+        <w:r>
+          <w:rPr>
+            <w:rStyle w:val="Hyperlink"/>
+          </w:rPr>
+          <w:t>osf.io/3bp84</w:t>
+        </w:r>
+      </w:hyperlink>
+      <w:r>
+        <w:t>.</w:t>
+      </w:r>
+    </w:p>
+    <w:p>
+      <w:pPr>
+        <w:spacing w:line="240" w:lineRule="auto"/>
+        <w:ind w:firstLine="0"/>
+        <w:jc w:val="left"/>
+        <w:rPr>
+          <w:rFonts w:eastAsiaTheme="majorEastAsia" w:cstheme="majorBidi"/>
+          <w:b/>
+          <w:bCs/>
+        </w:rPr>
+      </w:pPr>
       <w:r>
         <w:br w:type="page"/>
       </w:r>

</xml_diff>